<commit_message>
chapter 10: lessons 2-8 done
</commit_message>
<xml_diff>
--- a/10. Shoot Them Up Game Mode/2. AGameModeBase REVIEW.docx
+++ b/10. Shoot Them Up Game Mode/2. AGameModeBase REVIEW.docx
@@ -9,6 +9,7 @@
         <w:rPr>
           <w:b/>
           <w:bCs/>
+          <w:lang w:val="en-US"/>
         </w:rPr>
       </w:pPr>
       <w:r>
@@ -17,63 +18,7 @@
           <w:bCs/>
           <w:lang w:val="en-US"/>
         </w:rPr>
-        <w:t xml:space="preserve">2. </w:t>
-      </w:r>
-      <w:r>
-        <w:rPr>
-          <w:b/>
-          <w:bCs/>
-          <w:lang w:val="en-US"/>
-        </w:rPr>
-        <w:t>AI</w:t>
-      </w:r>
-      <w:r>
-        <w:rPr>
-          <w:b/>
-          <w:bCs/>
-          <w:lang w:val="en-US"/>
-        </w:rPr>
-        <w:t xml:space="preserve"> </w:t>
-      </w:r>
-      <w:r>
-        <w:rPr>
-          <w:b/>
-          <w:bCs/>
-          <w:lang w:val="en-US"/>
-        </w:rPr>
-        <w:t xml:space="preserve">Move To. </w:t>
-      </w:r>
-      <w:proofErr w:type="spellStart"/>
-      <w:r>
-        <w:rPr>
-          <w:b/>
-          <w:bCs/>
-          <w:lang w:val="en-US"/>
-        </w:rPr>
-        <w:t>NavMesh</w:t>
-      </w:r>
-      <w:proofErr w:type="spellEnd"/>
-      <w:r>
-        <w:rPr>
-          <w:b/>
-          <w:bCs/>
-        </w:rPr>
-        <w:t xml:space="preserve"> </w:t>
-      </w:r>
-      <w:r>
-        <w:rPr>
-          <w:b/>
-          <w:bCs/>
-          <w:lang w:val="en-US"/>
-        </w:rPr>
-        <w:t>Volume</w:t>
-      </w:r>
-      <w:r>
-        <w:rPr>
-          <w:b/>
-          <w:bCs/>
-        </w:rPr>
-        <w:t>.</w:t>
+        <w:t>2. GAME MOVE OVERVIEW</w:t>
       </w:r>
     </w:p>
     <w:p>
@@ -81,38 +26,24 @@
         <w:pStyle w:val="Regular"/>
       </w:pPr>
       <w:r>
-        <w:t xml:space="preserve">1. </w:t>
-      </w:r>
-      <w:r>
-        <w:t>Создадим классы для персонажа и контроллера ботов</w:t>
-      </w:r>
-      <w:r>
-        <w:t xml:space="preserve"> – как, от кого наследуемся? Как перенесли данные из </w:t>
-      </w:r>
+        <w:t xml:space="preserve">1. Класс </w:t>
+      </w:r>
+      <w:proofErr w:type="spellStart"/>
       <w:r>
         <w:rPr>
           <w:lang w:val="en-US"/>
         </w:rPr>
-        <w:t>BP</w:t>
-      </w:r>
-      <w:r>
-        <w:t xml:space="preserve">-класса обычного персонажа </w:t>
-      </w:r>
-      <w:proofErr w:type="gramStart"/>
-      <w:r>
-        <w:t>в бота</w:t>
-      </w:r>
-      <w:proofErr w:type="gramEnd"/>
-      <w:r>
-        <w:t xml:space="preserve">? Какое </w:t>
-      </w:r>
-      <w:proofErr w:type="spellStart"/>
-      <w:r>
-        <w:t>проперти</w:t>
+        <w:t>GameMode</w:t>
       </w:r>
       <w:proofErr w:type="spellEnd"/>
       <w:r>
-        <w:t xml:space="preserve"> надо проверить у бота и настроить?</w:t>
+        <w:t xml:space="preserve"> </w:t>
+      </w:r>
+      <w:r>
+        <w:t xml:space="preserve">– это сердце игры, в нем определяются правила игры, настройки игрового процесса, </w:t>
+      </w:r>
+      <w:r>
+        <w:t xml:space="preserve">сколько игроков, ботов участвует в игре, сколько длится раунд, сколько их всего, какие могут быть условия окончания игры. В нем осуществляется подсчет различной игровой статистики. Грубо говоря, данный класс – это некоторый менеджер игры. </w:t>
       </w:r>
     </w:p>
     <w:p>
@@ -120,638 +51,19 @@
         <w:pStyle w:val="Regular"/>
       </w:pPr>
       <w:r>
-        <w:t>2. Оживим нашего бота и заставим двигаться в конкретную точку</w:t>
-      </w:r>
-      <w:r>
-        <w:t xml:space="preserve"> – как? Почему в первый раз не сработало, что исправили? Как вкл.</w:t>
-      </w:r>
-      <w:r>
-        <w:t>/</w:t>
-      </w:r>
-      <w:r>
-        <w:t>выкл. зеленую подсветку?</w:t>
-      </w:r>
-    </w:p>
-    <w:p>
-      <w:pPr>
-        <w:pStyle w:val="Regular"/>
-      </w:pPr>
-      <w:r>
-        <w:t>3. Добавляем специальный конструктор боту – почему?</w:t>
-      </w:r>
-    </w:p>
-    <w:p>
-      <w:pPr>
-        <w:pStyle w:val="Regular"/>
-        <w:jc w:val="center"/>
-        <w:rPr>
-          <w:b/>
-          <w:bCs/>
-        </w:rPr>
-      </w:pPr>
-    </w:p>
-    <w:p>
-      <w:pPr>
-        <w:pStyle w:val="Regular"/>
-      </w:pPr>
-      <w:r>
-        <w:t xml:space="preserve">1. </w:t>
-      </w:r>
-      <w:r>
-        <w:t xml:space="preserve">Создадим классы для персонажа и контроллера ботов – класс для персонажа-бота будет наследоваться от </w:t>
+        <w:t xml:space="preserve">2. Мы уже создавали наш класс </w:t>
       </w:r>
       <w:proofErr w:type="spellStart"/>
       <w:r>
         <w:rPr>
           <w:lang w:val="en-US"/>
         </w:rPr>
-        <w:t>STUBaseCharacter</w:t>
+        <w:t>STUGameModeBase</w:t>
       </w:r>
       <w:proofErr w:type="spellEnd"/>
       <w:r>
-        <w:t xml:space="preserve"> и называться </w:t>
-      </w:r>
-      <w:proofErr w:type="spellStart"/>
-      <w:r>
-        <w:rPr>
-          <w:lang w:val="en-US"/>
-        </w:rPr>
-        <w:t>STUAICharacter</w:t>
-      </w:r>
-      <w:proofErr w:type="spellEnd"/>
-      <w:r>
-        <w:t xml:space="preserve">, а класс контроллера будет наследоваться от специального класса </w:t>
-      </w:r>
-      <w:proofErr w:type="spellStart"/>
-      <w:r>
-        <w:rPr>
-          <w:lang w:val="en-US"/>
-        </w:rPr>
-        <w:t>AIController</w:t>
-      </w:r>
-      <w:proofErr w:type="spellEnd"/>
-      <w:r>
-        <w:t xml:space="preserve">, назовем </w:t>
-      </w:r>
-      <w:proofErr w:type="spellStart"/>
-      <w:r>
-        <w:rPr>
-          <w:lang w:val="en-US"/>
-        </w:rPr>
-        <w:t>STUAIController</w:t>
-      </w:r>
-      <w:proofErr w:type="spellEnd"/>
-      <w:r>
-        <w:t>.</w:t>
-      </w:r>
-    </w:p>
-    <w:p>
-      <w:pPr>
-        <w:pStyle w:val="Regular"/>
-      </w:pPr>
-    </w:p>
-    <w:p>
-      <w:pPr>
-        <w:pStyle w:val="Regular"/>
-      </w:pPr>
-      <w:r>
-        <w:t xml:space="preserve">В </w:t>
-      </w:r>
-      <w:proofErr w:type="spellStart"/>
-      <w:r>
-        <w:t>эдиторе</w:t>
-      </w:r>
-      <w:proofErr w:type="spellEnd"/>
-      <w:r>
-        <w:t xml:space="preserve"> так же создадим </w:t>
-      </w:r>
-      <w:r>
-        <w:rPr>
-          <w:lang w:val="en-US"/>
-        </w:rPr>
-        <w:t>BP</w:t>
-      </w:r>
-      <w:r>
-        <w:t xml:space="preserve">-классы для наших новых классов. Далее нужно перенести все настройки из </w:t>
-      </w:r>
-      <w:proofErr w:type="spellStart"/>
-      <w:r>
-        <w:rPr>
-          <w:lang w:val="en-US"/>
-        </w:rPr>
-        <w:t>STUBaseCharacter</w:t>
-      </w:r>
-      <w:proofErr w:type="spellEnd"/>
-      <w:r>
-        <w:t xml:space="preserve"> </w:t>
-      </w:r>
-      <w:r>
-        <w:t xml:space="preserve">в </w:t>
-      </w:r>
-      <w:proofErr w:type="spellStart"/>
-      <w:r>
-        <w:rPr>
-          <w:lang w:val="en-US"/>
-        </w:rPr>
-        <w:t>STUAICharacter</w:t>
-      </w:r>
-      <w:proofErr w:type="spellEnd"/>
-      <w:r>
-        <w:t xml:space="preserve"> </w:t>
-      </w:r>
-      <w:r>
-        <w:t xml:space="preserve">(для этого в панели </w:t>
-      </w:r>
-      <w:r>
-        <w:rPr>
-          <w:lang w:val="en-US"/>
-        </w:rPr>
-        <w:t>Details</w:t>
-      </w:r>
-      <w:r>
-        <w:t xml:space="preserve"> </w:t>
-      </w:r>
-      <w:r>
-        <w:t>есть глазик, который позволяет видеть только измененные параметры).</w:t>
-      </w:r>
-    </w:p>
-    <w:p>
-      <w:pPr>
-        <w:pStyle w:val="Regular"/>
-      </w:pPr>
-    </w:p>
-    <w:p>
-      <w:pPr>
-        <w:pStyle w:val="Regular"/>
-      </w:pPr>
-      <w:r>
-        <w:t xml:space="preserve">Заменим на сцене нашего обычного персонажа на </w:t>
-      </w:r>
-      <w:r>
-        <w:rPr>
-          <w:lang w:val="en-US"/>
-        </w:rPr>
-        <w:t>AI</w:t>
-      </w:r>
-      <w:r>
-        <w:t xml:space="preserve">-персонажа. Чтобы правильно </w:t>
-      </w:r>
-      <w:proofErr w:type="spellStart"/>
-      <w:r>
-        <w:t>заспавнился</w:t>
-      </w:r>
-      <w:proofErr w:type="spellEnd"/>
-      <w:r>
-        <w:t xml:space="preserve"> </w:t>
-      </w:r>
-      <w:r>
-        <w:rPr>
-          <w:lang w:val="en-US"/>
-        </w:rPr>
-        <w:t>AI</w:t>
-      </w:r>
-      <w:r>
-        <w:t xml:space="preserve">-контроллер нам нужно проверить настройку персонажа </w:t>
-      </w:r>
-      <w:r>
-        <w:rPr>
-          <w:lang w:val="en-US"/>
-        </w:rPr>
-        <w:t>Auto</w:t>
-      </w:r>
-      <w:r>
-        <w:t xml:space="preserve"> </w:t>
-      </w:r>
-      <w:r>
-        <w:rPr>
-          <w:lang w:val="en-US"/>
-        </w:rPr>
-        <w:t>Possess</w:t>
-      </w:r>
-      <w:r>
-        <w:t xml:space="preserve"> </w:t>
-      </w:r>
-      <w:r>
-        <w:rPr>
-          <w:lang w:val="en-US"/>
-        </w:rPr>
-        <w:t>AI</w:t>
-      </w:r>
-      <w:r>
-        <w:t xml:space="preserve"> на значение </w:t>
-      </w:r>
-      <w:r>
-        <w:rPr>
-          <w:lang w:val="en-US"/>
-        </w:rPr>
-        <w:t>Placed</w:t>
-      </w:r>
-      <w:r>
-        <w:t xml:space="preserve"> </w:t>
-      </w:r>
-      <w:r>
-        <w:rPr>
-          <w:lang w:val="en-US"/>
-        </w:rPr>
-        <w:t>in</w:t>
-      </w:r>
-      <w:r>
-        <w:t xml:space="preserve"> </w:t>
-      </w:r>
-      <w:r>
-        <w:rPr>
-          <w:lang w:val="en-US"/>
-        </w:rPr>
-        <w:t>World</w:t>
-      </w:r>
-      <w:r>
-        <w:t xml:space="preserve"> </w:t>
-      </w:r>
-      <w:r>
-        <w:t xml:space="preserve">либо </w:t>
-      </w:r>
-      <w:r>
-        <w:rPr>
-          <w:lang w:val="en-US"/>
-        </w:rPr>
-        <w:t>Placed</w:t>
-      </w:r>
-      <w:r>
-        <w:t xml:space="preserve"> </w:t>
-      </w:r>
-      <w:r>
-        <w:rPr>
-          <w:lang w:val="en-US"/>
-        </w:rPr>
-        <w:t>in</w:t>
-      </w:r>
-      <w:r>
-        <w:t xml:space="preserve"> </w:t>
-      </w:r>
-      <w:r>
-        <w:rPr>
-          <w:lang w:val="en-US"/>
-        </w:rPr>
-        <w:t>World</w:t>
-      </w:r>
-      <w:r>
-        <w:t xml:space="preserve"> </w:t>
-      </w:r>
-      <w:r>
-        <w:rPr>
-          <w:lang w:val="en-US"/>
-        </w:rPr>
-        <w:t>or</w:t>
-      </w:r>
-      <w:r>
-        <w:t xml:space="preserve"> </w:t>
-      </w:r>
-      <w:r>
-        <w:rPr>
-          <w:lang w:val="en-US"/>
-        </w:rPr>
-        <w:t>Spawned</w:t>
-      </w:r>
-      <w:r>
-        <w:t>.</w:t>
-      </w:r>
-      <w:r>
-        <w:t xml:space="preserve"> А в </w:t>
-      </w:r>
-      <w:proofErr w:type="spellStart"/>
-      <w:r>
-        <w:t>проперти</w:t>
-      </w:r>
-      <w:proofErr w:type="spellEnd"/>
-      <w:r>
-        <w:t xml:space="preserve"> </w:t>
-      </w:r>
-      <w:r>
-        <w:rPr>
-          <w:lang w:val="en-US"/>
-        </w:rPr>
-        <w:t>AI</w:t>
-      </w:r>
-      <w:r>
-        <w:t xml:space="preserve"> </w:t>
-      </w:r>
-      <w:r>
-        <w:rPr>
-          <w:lang w:val="en-US"/>
-        </w:rPr>
-        <w:t>Controller</w:t>
-      </w:r>
-      <w:r>
-        <w:t xml:space="preserve"> </w:t>
-      </w:r>
-      <w:r>
-        <w:rPr>
-          <w:lang w:val="en-US"/>
-        </w:rPr>
-        <w:t>Class</w:t>
-      </w:r>
-      <w:r>
-        <w:t xml:space="preserve"> </w:t>
-      </w:r>
-      <w:r>
-        <w:t xml:space="preserve">указываем созданный нами контроллер. </w:t>
-      </w:r>
-    </w:p>
-    <w:p>
-      <w:pPr>
-        <w:pStyle w:val="Regular"/>
-      </w:pPr>
-    </w:p>
-    <w:p>
-      <w:pPr>
-        <w:pStyle w:val="Regular"/>
-      </w:pPr>
-      <w:r>
-        <w:t xml:space="preserve">2. Оживим нашего бота и заставим двигаться в конкретную точку. Добавили </w:t>
-      </w:r>
-      <w:r>
-        <w:rPr>
-          <w:lang w:val="en-US"/>
-        </w:rPr>
-        <w:t>Empty</w:t>
-      </w:r>
-      <w:r>
-        <w:t xml:space="preserve"> </w:t>
-      </w:r>
-      <w:r>
-        <w:rPr>
-          <w:lang w:val="en-US"/>
-        </w:rPr>
-        <w:t>actor</w:t>
-      </w:r>
-      <w:r>
-        <w:t>’</w:t>
-      </w:r>
-      <w:r>
-        <w:t xml:space="preserve">а. В </w:t>
-      </w:r>
-      <w:proofErr w:type="spellStart"/>
-      <w:r>
-        <w:t>блюпринт</w:t>
-      </w:r>
-      <w:proofErr w:type="spellEnd"/>
-      <w:r>
-        <w:t xml:space="preserve">-классе </w:t>
-      </w:r>
-      <w:proofErr w:type="spellStart"/>
-      <w:r>
-        <w:rPr>
-          <w:lang w:val="en-US"/>
-        </w:rPr>
-        <w:t>AIController</w:t>
-      </w:r>
-      <w:proofErr w:type="spellEnd"/>
-      <w:r>
-        <w:t xml:space="preserve"> на ивент графе на </w:t>
-      </w:r>
-      <w:proofErr w:type="spellStart"/>
-      <w:r>
-        <w:rPr>
-          <w:lang w:val="en-US"/>
-        </w:rPr>
-        <w:t>BeginPlay</w:t>
-      </w:r>
-      <w:proofErr w:type="spellEnd"/>
-      <w:r>
-        <w:t xml:space="preserve"> </w:t>
-      </w:r>
-      <w:r>
-        <w:t xml:space="preserve">воспользуемся функцией </w:t>
-      </w:r>
-      <w:proofErr w:type="spellStart"/>
-      <w:r>
-        <w:rPr>
-          <w:lang w:val="en-US"/>
-        </w:rPr>
-        <w:t>AIMoveTo</w:t>
-      </w:r>
-      <w:proofErr w:type="spellEnd"/>
-      <w:r>
-        <w:t xml:space="preserve">. </w:t>
-      </w:r>
-      <w:r>
-        <w:t xml:space="preserve">Эта функция перемещает </w:t>
-      </w:r>
-      <w:proofErr w:type="spellStart"/>
-      <w:r>
-        <w:t>пауна</w:t>
-      </w:r>
-      <w:proofErr w:type="spellEnd"/>
-      <w:r>
-        <w:t xml:space="preserve">, которым владеет данный контроллер, в точку </w:t>
-      </w:r>
-      <w:r>
-        <w:rPr>
-          <w:lang w:val="en-US"/>
-        </w:rPr>
-        <w:t>Destination</w:t>
-      </w:r>
-      <w:r>
-        <w:t xml:space="preserve">, либо к другому </w:t>
-      </w:r>
-      <w:proofErr w:type="spellStart"/>
-      <w:r>
-        <w:t>актору</w:t>
-      </w:r>
-      <w:proofErr w:type="spellEnd"/>
-      <w:r>
-        <w:t xml:space="preserve"> в </w:t>
-      </w:r>
-      <w:r>
-        <w:rPr>
-          <w:lang w:val="en-US"/>
-        </w:rPr>
-        <w:t>Pin</w:t>
-      </w:r>
-      <w:r>
-        <w:t xml:space="preserve"> </w:t>
-      </w:r>
-      <w:r>
-        <w:rPr>
-          <w:lang w:val="en-US"/>
-        </w:rPr>
-        <w:t>Target</w:t>
-      </w:r>
-      <w:r>
-        <w:t xml:space="preserve"> </w:t>
-      </w:r>
-      <w:r>
-        <w:rPr>
-          <w:lang w:val="en-US"/>
-        </w:rPr>
-        <w:t>Actor</w:t>
-      </w:r>
-      <w:r>
-        <w:t xml:space="preserve">. Скопируем трансформацию </w:t>
-      </w:r>
-      <w:r>
-        <w:rPr>
-          <w:lang w:val="en-US"/>
-        </w:rPr>
-        <w:t xml:space="preserve">Empty Actor </w:t>
-      </w:r>
-      <w:r>
-        <w:t xml:space="preserve">в нашу функцию </w:t>
-      </w:r>
-      <w:proofErr w:type="spellStart"/>
-      <w:r>
-        <w:rPr>
-          <w:lang w:val="en-US"/>
-        </w:rPr>
-        <w:t>AIMoveTo</w:t>
-      </w:r>
-      <w:proofErr w:type="spellEnd"/>
-      <w:r>
-        <w:t>.</w:t>
-      </w:r>
-    </w:p>
-    <w:p>
-      <w:pPr>
-        <w:pStyle w:val="Regular"/>
-      </w:pPr>
-    </w:p>
-    <w:p>
-      <w:pPr>
-        <w:pStyle w:val="Regular"/>
-      </w:pPr>
-      <w:r>
-        <w:lastRenderedPageBreak/>
-        <w:t>Однако при запуске ничего не происходит. Чтобы заставить бота двигаться, необходимо добавить на сцену дополнительную сущность из</w:t>
-      </w:r>
-      <w:r>
-        <w:t xml:space="preserve"> </w:t>
-      </w:r>
-      <w:r>
-        <w:rPr>
-          <w:lang w:val="en-US"/>
-        </w:rPr>
-        <w:t>Volumes</w:t>
-      </w:r>
-      <w:r>
-        <w:t xml:space="preserve"> под названием </w:t>
-      </w:r>
-      <w:r>
-        <w:rPr>
-          <w:lang w:val="en-US"/>
-        </w:rPr>
-        <w:t>Nav</w:t>
-      </w:r>
-      <w:r>
-        <w:t xml:space="preserve"> </w:t>
-      </w:r>
-      <w:r>
-        <w:rPr>
-          <w:lang w:val="en-US"/>
-        </w:rPr>
-        <w:t>Mesh</w:t>
-      </w:r>
-      <w:r>
-        <w:t xml:space="preserve"> </w:t>
-      </w:r>
-      <w:r>
-        <w:rPr>
-          <w:lang w:val="en-US"/>
-        </w:rPr>
-        <w:t>Bounds</w:t>
-      </w:r>
-      <w:r>
-        <w:t xml:space="preserve"> </w:t>
-      </w:r>
-      <w:r>
-        <w:rPr>
-          <w:lang w:val="en-US"/>
-        </w:rPr>
-        <w:t>Volume</w:t>
-      </w:r>
-      <w:r>
-        <w:t>.</w:t>
-      </w:r>
-      <w:r>
-        <w:t xml:space="preserve"> Данный объем определяет пространство, в котором </w:t>
-      </w:r>
-      <w:r>
-        <w:rPr>
-          <w:lang w:val="en-US"/>
-        </w:rPr>
-        <w:t xml:space="preserve">NPC </w:t>
-      </w:r>
-      <w:r>
-        <w:t xml:space="preserve">будет перемещаться. </w:t>
-      </w:r>
-    </w:p>
-    <w:p>
-      <w:pPr>
-        <w:pStyle w:val="Regular"/>
-      </w:pPr>
-    </w:p>
-    <w:p>
-      <w:pPr>
-        <w:pStyle w:val="Regular"/>
-      </w:pPr>
-      <w:r>
-        <w:t>Зеленая подсветка включается</w:t>
-      </w:r>
-      <w:r>
-        <w:t>/</w:t>
-      </w:r>
-      <w:r>
-        <w:t xml:space="preserve">выключается на клавишу </w:t>
-      </w:r>
-      <w:r>
-        <w:rPr>
-          <w:lang w:val="en-US"/>
-        </w:rPr>
-        <w:t>P</w:t>
-      </w:r>
-      <w:r>
-        <w:t>.</w:t>
-      </w:r>
-    </w:p>
-    <w:p>
-      <w:pPr>
-        <w:pStyle w:val="Regular"/>
-      </w:pPr>
-    </w:p>
-    <w:p>
-      <w:pPr>
-        <w:pStyle w:val="Regular"/>
-      </w:pPr>
-      <w:r>
-        <w:t xml:space="preserve">3. </w:t>
-      </w:r>
-      <w:r>
-        <w:t xml:space="preserve">Создадим конструктор в </w:t>
-      </w:r>
-      <w:r>
-        <w:rPr>
-          <w:lang w:val="en-US"/>
-        </w:rPr>
-        <w:t>AI</w:t>
-      </w:r>
-      <w:r>
-        <w:t xml:space="preserve">-персонаже от </w:t>
-      </w:r>
-      <w:proofErr w:type="spellStart"/>
-      <w:r>
-        <w:rPr>
-          <w:lang w:val="en-US"/>
-        </w:rPr>
-        <w:t>FObjectInitializer</w:t>
-      </w:r>
-      <w:proofErr w:type="spellEnd"/>
-      <w:r>
-        <w:t xml:space="preserve"> и в данном конструкторе установили определенные ранее настройки из </w:t>
-      </w:r>
-      <w:proofErr w:type="spellStart"/>
-      <w:r>
-        <w:t>блюпринта</w:t>
-      </w:r>
-      <w:proofErr w:type="spellEnd"/>
+        <w:t>, в нем мы определяли различные классы игрового процесса по умолчанию</w:t>
+      </w:r>
       <w:r>
         <w:t>:</w:t>
       </w:r>
@@ -765,10 +77,10 @@
           <w:noProof/>
         </w:rPr>
         <w:drawing>
-          <wp:inline distT="0" distB="0" distL="0" distR="0" wp14:anchorId="76D222AD" wp14:editId="76894D91">
-            <wp:extent cx="4943475" cy="1428750"/>
-            <wp:effectExtent l="0" t="0" r="9525" b="0"/>
-            <wp:docPr id="3" name="Рисунок 3" descr="Изображение выглядит как текст&#10;&#10;Автоматически созданное описание"/>
+          <wp:inline distT="0" distB="0" distL="0" distR="0" wp14:anchorId="64D8D40C" wp14:editId="6D4BC745">
+            <wp:extent cx="3448050" cy="2219325"/>
+            <wp:effectExtent l="0" t="0" r="0" b="9525"/>
+            <wp:docPr id="1" name="Рисунок 1" descr="Изображение выглядит как текст&#10;&#10;Автоматически созданное описание"/>
             <wp:cNvGraphicFramePr>
               <a:graphicFrameLocks xmlns:a="http://schemas.openxmlformats.org/drawingml/2006/main" noChangeAspect="1"/>
             </wp:cNvGraphicFramePr>
@@ -776,7 +88,7 @@
               <a:graphicData uri="http://schemas.openxmlformats.org/drawingml/2006/picture">
                 <pic:pic xmlns:pic="http://schemas.openxmlformats.org/drawingml/2006/picture">
                   <pic:nvPicPr>
-                    <pic:cNvPr id="3" name="Рисунок 3" descr="Изображение выглядит как текст&#10;&#10;Автоматически созданное описание"/>
+                    <pic:cNvPr id="1" name="Рисунок 1" descr="Изображение выглядит как текст&#10;&#10;Автоматически созданное описание"/>
                     <pic:cNvPicPr/>
                   </pic:nvPicPr>
                   <pic:blipFill>
@@ -788,7 +100,7 @@
                   <pic:spPr>
                     <a:xfrm>
                       <a:off x="0" y="0"/>
-                      <a:ext cx="4943475" cy="1428750"/>
+                      <a:ext cx="3448050" cy="2219325"/>
                     </a:xfrm>
                     <a:prstGeom prst="rect">
                       <a:avLst/>
@@ -806,95 +118,90 @@
         <w:pStyle w:val="Regular"/>
       </w:pPr>
       <w:r>
-        <w:rPr>
-          <w:noProof/>
-        </w:rPr>
-        <w:drawing>
-          <wp:inline distT="0" distB="0" distL="0" distR="0" wp14:anchorId="0C71A44C" wp14:editId="7EB8AB62">
-            <wp:extent cx="5305425" cy="1238250"/>
-            <wp:effectExtent l="0" t="0" r="9525" b="0"/>
-            <wp:docPr id="4" name="Рисунок 4" descr="Изображение выглядит как текст&#10;&#10;Автоматически созданное описание"/>
-            <wp:cNvGraphicFramePr>
-              <a:graphicFrameLocks xmlns:a="http://schemas.openxmlformats.org/drawingml/2006/main" noChangeAspect="1"/>
-            </wp:cNvGraphicFramePr>
-            <a:graphic xmlns:a="http://schemas.openxmlformats.org/drawingml/2006/main">
-              <a:graphicData uri="http://schemas.openxmlformats.org/drawingml/2006/picture">
-                <pic:pic xmlns:pic="http://schemas.openxmlformats.org/drawingml/2006/picture">
-                  <pic:nvPicPr>
-                    <pic:cNvPr id="4" name="Рисунок 4" descr="Изображение выглядит как текст&#10;&#10;Автоматически созданное описание"/>
-                    <pic:cNvPicPr/>
-                  </pic:nvPicPr>
-                  <pic:blipFill>
-                    <a:blip r:embed="rId8"/>
-                    <a:stretch>
-                      <a:fillRect/>
-                    </a:stretch>
-                  </pic:blipFill>
-                  <pic:spPr>
-                    <a:xfrm>
-                      <a:off x="0" y="0"/>
-                      <a:ext cx="5305425" cy="1238250"/>
-                    </a:xfrm>
-                    <a:prstGeom prst="rect">
-                      <a:avLst/>
-                    </a:prstGeom>
-                  </pic:spPr>
-                </pic:pic>
-              </a:graphicData>
-            </a:graphic>
-          </wp:inline>
-        </w:drawing>
-      </w:r>
-    </w:p>
-    <w:p>
-      <w:pPr>
-        <w:pStyle w:val="Regular"/>
-      </w:pPr>
-      <w:r>
-        <w:t xml:space="preserve">Конструктор для </w:t>
+        <w:t xml:space="preserve">Каждый класс </w:t>
       </w:r>
       <w:proofErr w:type="spellStart"/>
       <w:r>
         <w:rPr>
           <w:lang w:val="en-US"/>
         </w:rPr>
-        <w:t>AICharacter</w:t>
+        <w:t>GameMode</w:t>
       </w:r>
       <w:proofErr w:type="spellEnd"/>
       <w:r>
         <w:t xml:space="preserve"> </w:t>
       </w:r>
       <w:r>
-        <w:t xml:space="preserve">необходимо использовать с параметром, так как мы наследуемся от </w:t>
+        <w:t xml:space="preserve">ассоциирован с уровнем. Все это время мы работали на нашем уровне </w:t>
       </w:r>
       <w:proofErr w:type="spellStart"/>
       <w:r>
         <w:rPr>
           <w:lang w:val="en-US"/>
         </w:rPr>
-        <w:t>BaseCharacter</w:t>
+        <w:t>TestLevel</w:t>
       </w:r>
       <w:proofErr w:type="spellEnd"/>
       <w:r>
-        <w:t xml:space="preserve"> </w:t>
-      </w:r>
-      <w:r>
-        <w:t xml:space="preserve">и там определен именно такой конструктор (для того чтобы мы могли определить </w:t>
+        <w:t xml:space="preserve">. </w:t>
+      </w:r>
+    </w:p>
+    <w:p>
+      <w:pPr>
+        <w:pStyle w:val="Regular"/>
+      </w:pPr>
+    </w:p>
+    <w:p>
+      <w:pPr>
+        <w:pStyle w:val="Regular"/>
+      </w:pPr>
+      <w:r>
+        <w:t xml:space="preserve">Если мы создадим новый уровень, то при пустых настройках создастся </w:t>
       </w:r>
       <w:proofErr w:type="spellStart"/>
       <w:r>
         <w:rPr>
           <w:lang w:val="en-US"/>
         </w:rPr>
-        <w:t>CharacterMovementComponent</w:t>
+        <w:t>GameMode</w:t>
       </w:r>
       <w:proofErr w:type="spellEnd"/>
       <w:r>
-        <w:t>)</w:t>
-      </w:r>
-      <w:r>
-        <w:t>.</w:t>
-      </w:r>
+        <w:t xml:space="preserve"> </w:t>
+      </w:r>
+      <w:r>
+        <w:t xml:space="preserve">по умолчанию и соответствующие ему </w:t>
+      </w:r>
+      <w:proofErr w:type="spellStart"/>
+      <w:r>
+        <w:rPr>
+          <w:lang w:val="en-US"/>
+        </w:rPr>
+        <w:t>DefaultPawn</w:t>
+      </w:r>
+      <w:proofErr w:type="spellEnd"/>
+      <w:r>
+        <w:t xml:space="preserve">, </w:t>
+      </w:r>
+      <w:proofErr w:type="spellStart"/>
+      <w:r>
+        <w:rPr>
+          <w:lang w:val="en-US"/>
+        </w:rPr>
+        <w:t>CameraActor</w:t>
+      </w:r>
+      <w:proofErr w:type="spellEnd"/>
+      <w:r>
+        <w:t xml:space="preserve"> </w:t>
+      </w:r>
+      <w:r>
+        <w:t xml:space="preserve">и </w:t>
+      </w:r>
+      <w:proofErr w:type="gramStart"/>
+      <w:r>
+        <w:t>т.д.</w:t>
+      </w:r>
+      <w:proofErr w:type="gramEnd"/>
     </w:p>
     <w:p>
       <w:pPr>
@@ -905,6 +212,146 @@
       <w:pPr>
         <w:pStyle w:val="Regular"/>
       </w:pPr>
+      <w:r>
+        <w:t xml:space="preserve">Мы можем выбрать нами созданный режим, и тогда будут создаваться уже наши объекты уровня. </w:t>
+      </w:r>
+      <w:r>
+        <w:t>Таким образом, каждый уровень можно настроить со своими классами, при этом сохраняя общую логику игры.</w:t>
+      </w:r>
+    </w:p>
+    <w:p>
+      <w:pPr>
+        <w:pStyle w:val="Regular"/>
+      </w:pPr>
+    </w:p>
+    <w:p>
+      <w:pPr>
+        <w:pStyle w:val="Regular"/>
+      </w:pPr>
+      <w:r>
+        <w:t xml:space="preserve">2. На самом деле в </w:t>
+      </w:r>
+      <w:r>
+        <w:rPr>
+          <w:lang w:val="en-US"/>
+        </w:rPr>
+        <w:t>UE</w:t>
+      </w:r>
+      <w:r>
+        <w:t xml:space="preserve"> </w:t>
+      </w:r>
+      <w:r>
+        <w:t xml:space="preserve">есть два класса </w:t>
+      </w:r>
+      <w:proofErr w:type="spellStart"/>
+      <w:r>
+        <w:rPr>
+          <w:lang w:val="en-US"/>
+        </w:rPr>
+        <w:t>GameMode</w:t>
+      </w:r>
+      <w:proofErr w:type="spellEnd"/>
+      <w:r>
+        <w:t xml:space="preserve"> </w:t>
+      </w:r>
+      <w:r>
+        <w:t>–</w:t>
+      </w:r>
+      <w:r>
+        <w:t xml:space="preserve"> </w:t>
+      </w:r>
+      <w:proofErr w:type="spellStart"/>
+      <w:r>
+        <w:rPr>
+          <w:lang w:val="en-US"/>
+        </w:rPr>
+        <w:t>A</w:t>
+      </w:r>
+      <w:r>
+        <w:rPr>
+          <w:lang w:val="en-US"/>
+        </w:rPr>
+        <w:t>GameMode</w:t>
+      </w:r>
+      <w:proofErr w:type="spellEnd"/>
+      <w:r>
+        <w:t xml:space="preserve"> (он наследуется от </w:t>
+      </w:r>
+      <w:proofErr w:type="spellStart"/>
+      <w:r>
+        <w:rPr>
+          <w:lang w:val="en-US"/>
+        </w:rPr>
+        <w:t>AGameModeBase</w:t>
+      </w:r>
+      <w:proofErr w:type="spellEnd"/>
+      <w:r>
+        <w:t xml:space="preserve"> и расширяет его функционал, добавляя логику </w:t>
+      </w:r>
+      <w:r>
+        <w:rPr>
+          <w:lang w:val="en-US"/>
+        </w:rPr>
+        <w:t>match</w:t>
+      </w:r>
+      <w:r>
+        <w:t>-</w:t>
+      </w:r>
+      <w:r>
+        <w:rPr>
+          <w:lang w:val="en-US"/>
+        </w:rPr>
+        <w:t>state</w:t>
+      </w:r>
+      <w:r>
+        <w:t>’</w:t>
+      </w:r>
+      <w:proofErr w:type="spellStart"/>
+      <w:r>
+        <w:t>ов</w:t>
+      </w:r>
+      <w:proofErr w:type="spellEnd"/>
+      <w:r>
+        <w:t xml:space="preserve"> игры – мы создадим собственные </w:t>
+      </w:r>
+      <w:r>
+        <w:rPr>
+          <w:lang w:val="en-US"/>
+        </w:rPr>
+        <w:t>state</w:t>
+      </w:r>
+      <w:r>
+        <w:t>’</w:t>
+      </w:r>
+      <w:r>
+        <w:t>ы матча)</w:t>
+      </w:r>
+      <w:r>
+        <w:t xml:space="preserve"> </w:t>
+      </w:r>
+      <w:r>
+        <w:t xml:space="preserve">и </w:t>
+      </w:r>
+      <w:proofErr w:type="spellStart"/>
+      <w:r>
+        <w:rPr>
+          <w:lang w:val="en-US"/>
+        </w:rPr>
+        <w:t>A</w:t>
+      </w:r>
+      <w:r>
+        <w:rPr>
+          <w:lang w:val="en-US"/>
+        </w:rPr>
+        <w:t>GameModeBase</w:t>
+      </w:r>
+      <w:proofErr w:type="spellEnd"/>
+      <w:r>
+        <w:t xml:space="preserve"> (мы наследовались от этого)</w:t>
+      </w:r>
+      <w:r>
+        <w:t xml:space="preserve">. </w:t>
+      </w:r>
     </w:p>
     <w:sectPr>
       <w:pgSz w:w="11906" w:h="16838"/>

</xml_diff>